<commit_message>
1.0v snapshot of remotech backend api
</commit_message>
<xml_diff>
--- a/docs/api_docs.docx
+++ b/docs/api_docs.docx
@@ -14,7 +14,6 @@
           <w:lang w:val="en-US"/>
         </w:rPr>
       </w:pPr>
-      <w:proofErr w:type="spellStart"/>
       <w:r>
         <w:rPr>
           <w:rFonts w:ascii="Barlow" w:hAnsi="Barlow"/>
@@ -24,19 +23,7 @@
           <w:szCs w:val="48"/>
           <w:lang w:val="en-US"/>
         </w:rPr>
-        <w:t>Remotech</w:t>
-      </w:r>
-      <w:proofErr w:type="spellEnd"/>
-      <w:r>
-        <w:rPr>
-          <w:rFonts w:ascii="Barlow" w:hAnsi="Barlow"/>
-          <w:b/>
-          <w:bCs/>
-          <w:sz w:val="48"/>
-          <w:szCs w:val="48"/>
-          <w:lang w:val="en-US"/>
-        </w:rPr>
-        <w:t xml:space="preserve"> mappings</w:t>
+        <w:t>Remotech mappings</w:t>
       </w:r>
       <w:r>
         <w:rPr>
@@ -194,9 +181,21 @@
           <w:szCs w:val="32"/>
           <w:lang w:val="en-US"/>
         </w:rPr>
-        <w:t>/</w:t>
-      </w:r>
-      <w:proofErr w:type="spellStart"/>
+        <w:t>/api/products)</w:t>
+      </w:r>
+    </w:p>
+    <w:p>
+      <w:pPr>
+        <w:pStyle w:val="Akapitzlist"/>
+        <w:rPr>
+          <w:rFonts w:ascii="Barlow" w:hAnsi="Barlow"/>
+          <w:b/>
+          <w:bCs/>
+          <w:sz w:val="32"/>
+          <w:szCs w:val="32"/>
+          <w:lang w:val="en-US"/>
+        </w:rPr>
+      </w:pPr>
       <w:r>
         <w:rPr>
           <w:rFonts w:ascii="Barlow" w:hAnsi="Barlow"/>
@@ -207,9 +206,20 @@
           <w:szCs w:val="32"/>
           <w:lang w:val="en-US"/>
         </w:rPr>
-        <w:t>api</w:t>
-      </w:r>
-      <w:proofErr w:type="spellEnd"/>
+        <w:t>(</w:t>
+      </w:r>
+      <w:r>
+        <w:rPr>
+          <w:rFonts w:ascii="Barlow" w:hAnsi="Barlow"/>
+          <w:b/>
+          <w:bCs/>
+          <w:color w:val="C00000"/>
+          <w:sz w:val="32"/>
+          <w:szCs w:val="32"/>
+          <w:lang w:val="en-US"/>
+        </w:rPr>
+        <w:t xml:space="preserve">PUT </w:t>
+      </w:r>
       <w:r>
         <w:rPr>
           <w:rFonts w:ascii="Barlow" w:hAnsi="Barlow"/>
@@ -220,21 +230,8 @@
           <w:szCs w:val="32"/>
           <w:lang w:val="en-US"/>
         </w:rPr>
-        <w:t>/products)</w:t>
-      </w:r>
-    </w:p>
-    <w:p>
-      <w:pPr>
-        <w:pStyle w:val="Akapitzlist"/>
-        <w:rPr>
-          <w:rFonts w:ascii="Barlow" w:hAnsi="Barlow"/>
-          <w:b/>
-          <w:bCs/>
-          <w:sz w:val="32"/>
-          <w:szCs w:val="32"/>
-          <w:lang w:val="en-US"/>
-        </w:rPr>
-      </w:pPr>
+        <w:t>localhost:8080</w:t>
+      </w:r>
       <w:r>
         <w:rPr>
           <w:rFonts w:ascii="Barlow" w:hAnsi="Barlow"/>
@@ -245,69 +242,7 @@
           <w:szCs w:val="32"/>
           <w:lang w:val="en-US"/>
         </w:rPr>
-        <w:t>(</w:t>
-      </w:r>
-      <w:r>
-        <w:rPr>
-          <w:rFonts w:ascii="Barlow" w:hAnsi="Barlow"/>
-          <w:b/>
-          <w:bCs/>
-          <w:color w:val="C00000"/>
-          <w:sz w:val="32"/>
-          <w:szCs w:val="32"/>
-          <w:lang w:val="en-US"/>
-        </w:rPr>
-        <w:t xml:space="preserve">PUT </w:t>
-      </w:r>
-      <w:r>
-        <w:rPr>
-          <w:rFonts w:ascii="Barlow" w:hAnsi="Barlow"/>
-          <w:b/>
-          <w:bCs/>
-          <w:color w:val="385623" w:themeColor="accent6" w:themeShade="80"/>
-          <w:sz w:val="32"/>
-          <w:szCs w:val="32"/>
-          <w:lang w:val="en-US"/>
-        </w:rPr>
-        <w:t>localhost:8080</w:t>
-      </w:r>
-      <w:r>
-        <w:rPr>
-          <w:rFonts w:ascii="Barlow" w:hAnsi="Barlow"/>
-          <w:b/>
-          <w:bCs/>
-          <w:color w:val="385623" w:themeColor="accent6" w:themeShade="80"/>
-          <w:sz w:val="32"/>
-          <w:szCs w:val="32"/>
-          <w:lang w:val="en-US"/>
-        </w:rPr>
-        <w:t>/</w:t>
-      </w:r>
-      <w:proofErr w:type="spellStart"/>
-      <w:r>
-        <w:rPr>
-          <w:rFonts w:ascii="Barlow" w:hAnsi="Barlow"/>
-          <w:b/>
-          <w:bCs/>
-          <w:color w:val="385623" w:themeColor="accent6" w:themeShade="80"/>
-          <w:sz w:val="32"/>
-          <w:szCs w:val="32"/>
-          <w:lang w:val="en-US"/>
-        </w:rPr>
-        <w:t>api</w:t>
-      </w:r>
-      <w:proofErr w:type="spellEnd"/>
-      <w:r>
-        <w:rPr>
-          <w:rFonts w:ascii="Barlow" w:hAnsi="Barlow"/>
-          <w:b/>
-          <w:bCs/>
-          <w:color w:val="385623" w:themeColor="accent6" w:themeShade="80"/>
-          <w:sz w:val="32"/>
-          <w:szCs w:val="32"/>
-          <w:lang w:val="en-US"/>
-        </w:rPr>
-        <w:t>/products</w:t>
+        <w:t>/api/products</w:t>
       </w:r>
       <w:r>
         <w:rPr>
@@ -397,33 +332,7 @@
           <w:lang w:val="en-US" w:eastAsia="pl-PL"/>
           <w14:ligatures w14:val="none"/>
         </w:rPr>
-        <w:t>"</w:t>
-      </w:r>
-      <w:proofErr w:type="spellStart"/>
-      <w:r>
-        <w:rPr>
-          <w:rFonts w:ascii="Courier New" w:eastAsia="Times New Roman" w:hAnsi="Courier New" w:cs="Courier New"/>
-          <w:color w:val="9CDCFE"/>
-          <w:kern w:val="0"/>
-          <w:sz w:val="18"/>
-          <w:szCs w:val="18"/>
-          <w:lang w:val="en-US" w:eastAsia="pl-PL"/>
-          <w14:ligatures w14:val="none"/>
-        </w:rPr>
-        <w:t>shortName</w:t>
-      </w:r>
-      <w:proofErr w:type="spellEnd"/>
-      <w:r>
-        <w:rPr>
-          <w:rFonts w:ascii="Courier New" w:eastAsia="Times New Roman" w:hAnsi="Courier New" w:cs="Courier New"/>
-          <w:color w:val="9CDCFE"/>
-          <w:kern w:val="0"/>
-          <w:sz w:val="18"/>
-          <w:szCs w:val="18"/>
-          <w:lang w:val="en-US" w:eastAsia="pl-PL"/>
-          <w14:ligatures w14:val="none"/>
-        </w:rPr>
-        <w:t>"</w:t>
+        <w:t>"shortName"</w:t>
       </w:r>
       <w:r>
         <w:rPr>
@@ -822,33 +731,7 @@
           <w:lang w:val="en-US" w:eastAsia="pl-PL"/>
           <w14:ligatures w14:val="none"/>
         </w:rPr>
-        <w:t>"</w:t>
-      </w:r>
-      <w:proofErr w:type="spellStart"/>
-      <w:r>
-        <w:rPr>
-          <w:rFonts w:ascii="Courier New" w:eastAsia="Times New Roman" w:hAnsi="Courier New" w:cs="Courier New"/>
-          <w:color w:val="9CDCFE"/>
-          <w:kern w:val="0"/>
-          <w:sz w:val="18"/>
-          <w:szCs w:val="18"/>
-          <w:lang w:val="en-US" w:eastAsia="pl-PL"/>
-          <w14:ligatures w14:val="none"/>
-        </w:rPr>
-        <w:t>productDetails</w:t>
-      </w:r>
-      <w:proofErr w:type="spellEnd"/>
-      <w:r>
-        <w:rPr>
-          <w:rFonts w:ascii="Courier New" w:eastAsia="Times New Roman" w:hAnsi="Courier New" w:cs="Courier New"/>
-          <w:color w:val="9CDCFE"/>
-          <w:kern w:val="0"/>
-          <w:sz w:val="18"/>
-          <w:szCs w:val="18"/>
-          <w:lang w:val="en-US" w:eastAsia="pl-PL"/>
-          <w14:ligatures w14:val="none"/>
-        </w:rPr>
-        <w:t>"</w:t>
+        <w:t>"productDetails"</w:t>
       </w:r>
       <w:r>
         <w:rPr>
@@ -935,33 +818,7 @@
           <w:lang w:val="en-US" w:eastAsia="pl-PL"/>
           <w14:ligatures w14:val="none"/>
         </w:rPr>
-        <w:t>"</w:t>
-      </w:r>
-      <w:proofErr w:type="spellStart"/>
-      <w:r>
-        <w:rPr>
-          <w:rFonts w:ascii="Courier New" w:eastAsia="Times New Roman" w:hAnsi="Courier New" w:cs="Courier New"/>
-          <w:color w:val="9CDCFE"/>
-          <w:kern w:val="0"/>
-          <w:sz w:val="18"/>
-          <w:szCs w:val="18"/>
-          <w:lang w:val="en-US" w:eastAsia="pl-PL"/>
-          <w14:ligatures w14:val="none"/>
-        </w:rPr>
-        <w:t>fullName</w:t>
-      </w:r>
-      <w:proofErr w:type="spellEnd"/>
-      <w:r>
-        <w:rPr>
-          <w:rFonts w:ascii="Courier New" w:eastAsia="Times New Roman" w:hAnsi="Courier New" w:cs="Courier New"/>
-          <w:color w:val="9CDCFE"/>
-          <w:kern w:val="0"/>
-          <w:sz w:val="18"/>
-          <w:szCs w:val="18"/>
-          <w:lang w:val="en-US" w:eastAsia="pl-PL"/>
-          <w14:ligatures w14:val="none"/>
-        </w:rPr>
-        <w:t>"</w:t>
+        <w:t>"fullName"</w:t>
       </w:r>
       <w:r>
         <w:rPr>
@@ -1234,9 +1091,8 @@
           <w:szCs w:val="24"/>
           <w:lang w:val="en-US"/>
         </w:rPr>
-        <w:t xml:space="preserve">and have </w:t>
-      </w:r>
-      <w:proofErr w:type="spellStart"/>
+        <w:t>and have produc</w:t>
+      </w:r>
       <w:r>
         <w:rPr>
           <w:rFonts w:ascii="Barlow" w:hAnsi="Barlow"/>
@@ -1245,7 +1101,7 @@
           <w:szCs w:val="24"/>
           <w:lang w:val="en-US"/>
         </w:rPr>
-        <w:t>produc</w:t>
+        <w:t>tD</w:t>
       </w:r>
       <w:r>
         <w:rPr>
@@ -1255,19 +1111,8 @@
           <w:szCs w:val="24"/>
           <w:lang w:val="en-US"/>
         </w:rPr>
-        <w:t>tD</w:t>
-      </w:r>
-      <w:r>
-        <w:rPr>
-          <w:rFonts w:ascii="Barlow" w:hAnsi="Barlow"/>
-          <w:color w:val="C00000"/>
-          <w:sz w:val="24"/>
-          <w:szCs w:val="24"/>
-          <w:lang w:val="en-US"/>
-        </w:rPr>
         <w:t>etails</w:t>
       </w:r>
-      <w:proofErr w:type="spellEnd"/>
       <w:r>
         <w:rPr>
           <w:rFonts w:ascii="Barlow" w:hAnsi="Barlow"/>
@@ -1471,9 +1316,21 @@
           <w:szCs w:val="32"/>
           <w:lang w:val="en-US"/>
         </w:rPr>
-        <w:t>/</w:t>
-      </w:r>
-      <w:proofErr w:type="spellStart"/>
+        <w:t>/api/categories)</w:t>
+      </w:r>
+    </w:p>
+    <w:p>
+      <w:pPr>
+        <w:pStyle w:val="Akapitzlist"/>
+        <w:rPr>
+          <w:rFonts w:ascii="Barlow" w:hAnsi="Barlow"/>
+          <w:b/>
+          <w:bCs/>
+          <w:sz w:val="32"/>
+          <w:szCs w:val="32"/>
+          <w:lang w:val="en-US"/>
+        </w:rPr>
+      </w:pPr>
       <w:r>
         <w:rPr>
           <w:rFonts w:ascii="Barlow" w:hAnsi="Barlow"/>
@@ -1484,9 +1341,20 @@
           <w:szCs w:val="32"/>
           <w:lang w:val="en-US"/>
         </w:rPr>
-        <w:t>api</w:t>
-      </w:r>
-      <w:proofErr w:type="spellEnd"/>
+        <w:t>(</w:t>
+      </w:r>
+      <w:r>
+        <w:rPr>
+          <w:rFonts w:ascii="Barlow" w:hAnsi="Barlow"/>
+          <w:b/>
+          <w:bCs/>
+          <w:color w:val="C00000"/>
+          <w:sz w:val="32"/>
+          <w:szCs w:val="32"/>
+          <w:lang w:val="en-US"/>
+        </w:rPr>
+        <w:t xml:space="preserve">PUT </w:t>
+      </w:r>
       <w:r>
         <w:rPr>
           <w:rFonts w:ascii="Barlow" w:hAnsi="Barlow"/>
@@ -1497,21 +1365,8 @@
           <w:szCs w:val="32"/>
           <w:lang w:val="en-US"/>
         </w:rPr>
-        <w:t>/categories)</w:t>
-      </w:r>
-    </w:p>
-    <w:p>
-      <w:pPr>
-        <w:pStyle w:val="Akapitzlist"/>
-        <w:rPr>
-          <w:rFonts w:ascii="Barlow" w:hAnsi="Barlow"/>
-          <w:b/>
-          <w:bCs/>
-          <w:sz w:val="32"/>
-          <w:szCs w:val="32"/>
-          <w:lang w:val="en-US"/>
-        </w:rPr>
-      </w:pPr>
+        <w:t>localhost:8080</w:t>
+      </w:r>
       <w:r>
         <w:rPr>
           <w:rFonts w:ascii="Barlow" w:hAnsi="Barlow"/>
@@ -1522,19 +1377,7 @@
           <w:szCs w:val="32"/>
           <w:lang w:val="en-US"/>
         </w:rPr>
-        <w:t>(</w:t>
-      </w:r>
-      <w:r>
-        <w:rPr>
-          <w:rFonts w:ascii="Barlow" w:hAnsi="Barlow"/>
-          <w:b/>
-          <w:bCs/>
-          <w:color w:val="C00000"/>
-          <w:sz w:val="32"/>
-          <w:szCs w:val="32"/>
-          <w:lang w:val="en-US"/>
-        </w:rPr>
-        <w:t xml:space="preserve">PUT </w:t>
+        <w:t>/api/</w:t>
       </w:r>
       <w:r>
         <w:rPr>
@@ -1546,83 +1389,7 @@
           <w:szCs w:val="32"/>
           <w:lang w:val="en-US"/>
         </w:rPr>
-        <w:t>localhost:8080</w:t>
-      </w:r>
-      <w:r>
-        <w:rPr>
-          <w:rFonts w:ascii="Barlow" w:hAnsi="Barlow"/>
-          <w:b/>
-          <w:bCs/>
-          <w:color w:val="385623" w:themeColor="accent6" w:themeShade="80"/>
-          <w:sz w:val="32"/>
-          <w:szCs w:val="32"/>
-          <w:lang w:val="en-US"/>
-        </w:rPr>
-        <w:t>/</w:t>
-      </w:r>
-      <w:proofErr w:type="spellStart"/>
-      <w:r>
-        <w:rPr>
-          <w:rFonts w:ascii="Barlow" w:hAnsi="Barlow"/>
-          <w:b/>
-          <w:bCs/>
-          <w:color w:val="385623" w:themeColor="accent6" w:themeShade="80"/>
-          <w:sz w:val="32"/>
-          <w:szCs w:val="32"/>
-          <w:lang w:val="en-US"/>
-        </w:rPr>
-        <w:t>api</w:t>
-      </w:r>
-      <w:proofErr w:type="spellEnd"/>
-      <w:r>
-        <w:rPr>
-          <w:rFonts w:ascii="Barlow" w:hAnsi="Barlow"/>
-          <w:b/>
-          <w:bCs/>
-          <w:color w:val="385623" w:themeColor="accent6" w:themeShade="80"/>
-          <w:sz w:val="32"/>
-          <w:szCs w:val="32"/>
-          <w:lang w:val="en-US"/>
-        </w:rPr>
-        <w:t>/</w:t>
-      </w:r>
-      <w:r>
-        <w:rPr>
-          <w:rFonts w:ascii="Barlow" w:hAnsi="Barlow"/>
-          <w:b/>
-          <w:bCs/>
-          <w:color w:val="385623" w:themeColor="accent6" w:themeShade="80"/>
-          <w:sz w:val="32"/>
-          <w:szCs w:val="32"/>
-          <w:lang w:val="en-US"/>
-        </w:rPr>
-        <w:t>categories/{</w:t>
-      </w:r>
-      <w:proofErr w:type="spellStart"/>
-      <w:r>
-        <w:rPr>
-          <w:rFonts w:ascii="Barlow" w:hAnsi="Barlow"/>
-          <w:b/>
-          <w:bCs/>
-          <w:color w:val="385623" w:themeColor="accent6" w:themeShade="80"/>
-          <w:sz w:val="32"/>
-          <w:szCs w:val="32"/>
-          <w:lang w:val="en-US"/>
-        </w:rPr>
-        <w:t>categoryid</w:t>
-      </w:r>
-      <w:proofErr w:type="spellEnd"/>
-      <w:r>
-        <w:rPr>
-          <w:rFonts w:ascii="Barlow" w:hAnsi="Barlow"/>
-          <w:b/>
-          <w:bCs/>
-          <w:color w:val="385623" w:themeColor="accent6" w:themeShade="80"/>
-          <w:sz w:val="32"/>
-          <w:szCs w:val="32"/>
-          <w:lang w:val="en-US"/>
-        </w:rPr>
-        <w:t>}</w:t>
+        <w:t>categories/{categoryid}</w:t>
       </w:r>
       <w:r>
         <w:rPr>
@@ -1723,33 +1490,31 @@
           <w:lang w:eastAsia="pl-PL"/>
           <w14:ligatures w14:val="none"/>
         </w:rPr>
-        <w:t>"</w:t>
-      </w:r>
-      <w:proofErr w:type="spellStart"/>
-      <w:r>
-        <w:rPr>
-          <w:rFonts w:ascii="Courier New" w:eastAsia="Times New Roman" w:hAnsi="Courier New" w:cs="Courier New"/>
-          <w:color w:val="9CDCFE"/>
+        <w:t>"name"</w:t>
+      </w:r>
+      <w:r>
+        <w:rPr>
+          <w:rFonts w:ascii="Courier New" w:eastAsia="Times New Roman" w:hAnsi="Courier New" w:cs="Courier New"/>
+          <w:color w:val="D4D4D4"/>
           <w:kern w:val="0"/>
           <w:sz w:val="18"/>
           <w:szCs w:val="18"/>
           <w:lang w:eastAsia="pl-PL"/>
           <w14:ligatures w14:val="none"/>
         </w:rPr>
-        <w:t>name</w:t>
-      </w:r>
-      <w:proofErr w:type="spellEnd"/>
-      <w:r>
-        <w:rPr>
-          <w:rFonts w:ascii="Courier New" w:eastAsia="Times New Roman" w:hAnsi="Courier New" w:cs="Courier New"/>
-          <w:color w:val="9CDCFE"/>
+        <w:t> </w:t>
+      </w:r>
+      <w:r>
+        <w:rPr>
+          <w:rFonts w:ascii="Courier New" w:eastAsia="Times New Roman" w:hAnsi="Courier New" w:cs="Courier New"/>
+          <w:color w:val="DCDCDC"/>
           <w:kern w:val="0"/>
           <w:sz w:val="18"/>
           <w:szCs w:val="18"/>
           <w:lang w:eastAsia="pl-PL"/>
           <w14:ligatures w14:val="none"/>
         </w:rPr>
-        <w:t>"</w:t>
+        <w:t>:</w:t>
       </w:r>
       <w:r>
         <w:rPr>
@@ -1766,90 +1531,14 @@
       <w:r>
         <w:rPr>
           <w:rFonts w:ascii="Courier New" w:eastAsia="Times New Roman" w:hAnsi="Courier New" w:cs="Courier New"/>
-          <w:color w:val="DCDCDC"/>
+          <w:color w:val="CE9178"/>
           <w:kern w:val="0"/>
           <w:sz w:val="18"/>
           <w:szCs w:val="18"/>
           <w:lang w:eastAsia="pl-PL"/>
           <w14:ligatures w14:val="none"/>
         </w:rPr>
-        <w:t>:</w:t>
-      </w:r>
-      <w:r>
-        <w:rPr>
-          <w:rFonts w:ascii="Courier New" w:eastAsia="Times New Roman" w:hAnsi="Courier New" w:cs="Courier New"/>
-          <w:color w:val="D4D4D4"/>
-          <w:kern w:val="0"/>
-          <w:sz w:val="18"/>
-          <w:szCs w:val="18"/>
-          <w:lang w:eastAsia="pl-PL"/>
-          <w14:ligatures w14:val="none"/>
-        </w:rPr>
-        <w:t> </w:t>
-      </w:r>
-      <w:r>
-        <w:rPr>
-          <w:rFonts w:ascii="Courier New" w:eastAsia="Times New Roman" w:hAnsi="Courier New" w:cs="Courier New"/>
-          <w:color w:val="CE9178"/>
-          <w:kern w:val="0"/>
-          <w:sz w:val="18"/>
-          <w:szCs w:val="18"/>
-          <w:lang w:eastAsia="pl-PL"/>
-          <w14:ligatures w14:val="none"/>
-        </w:rPr>
-        <w:t>"</w:t>
-      </w:r>
-      <w:proofErr w:type="spellStart"/>
-      <w:r>
-        <w:rPr>
-          <w:rFonts w:ascii="Courier New" w:eastAsia="Times New Roman" w:hAnsi="Courier New" w:cs="Courier New"/>
-          <w:color w:val="CE9178"/>
-          <w:kern w:val="0"/>
-          <w:sz w:val="18"/>
-          <w:szCs w:val="18"/>
-          <w:lang w:eastAsia="pl-PL"/>
-          <w14:ligatures w14:val="none"/>
-        </w:rPr>
-        <w:t>example</w:t>
-      </w:r>
-      <w:proofErr w:type="spellEnd"/>
-      <w:r>
-        <w:rPr>
-          <w:rFonts w:ascii="Courier New" w:eastAsia="Times New Roman" w:hAnsi="Courier New" w:cs="Courier New"/>
-          <w:color w:val="CE9178"/>
-          <w:kern w:val="0"/>
-          <w:sz w:val="18"/>
-          <w:szCs w:val="18"/>
-          <w:lang w:eastAsia="pl-PL"/>
-          <w14:ligatures w14:val="none"/>
-        </w:rPr>
-        <w:t> </w:t>
-      </w:r>
-      <w:proofErr w:type="spellStart"/>
-      <w:r>
-        <w:rPr>
-          <w:rFonts w:ascii="Courier New" w:eastAsia="Times New Roman" w:hAnsi="Courier New" w:cs="Courier New"/>
-          <w:color w:val="CE9178"/>
-          <w:kern w:val="0"/>
-          <w:sz w:val="18"/>
-          <w:szCs w:val="18"/>
-          <w:lang w:eastAsia="pl-PL"/>
-          <w14:ligatures w14:val="none"/>
-        </w:rPr>
-        <w:t>category</w:t>
-      </w:r>
-      <w:proofErr w:type="spellEnd"/>
-      <w:r>
-        <w:rPr>
-          <w:rFonts w:ascii="Courier New" w:eastAsia="Times New Roman" w:hAnsi="Courier New" w:cs="Courier New"/>
-          <w:color w:val="CE9178"/>
-          <w:kern w:val="0"/>
-          <w:sz w:val="18"/>
-          <w:szCs w:val="18"/>
-          <w:lang w:eastAsia="pl-PL"/>
-          <w14:ligatures w14:val="none"/>
-        </w:rPr>
-        <w:t>"</w:t>
+        <w:t>"example category"</w:t>
       </w:r>
       <w:r>
         <w:rPr>
@@ -1905,33 +1594,31 @@
           <w:lang w:eastAsia="pl-PL"/>
           <w14:ligatures w14:val="none"/>
         </w:rPr>
-        <w:t>"</w:t>
-      </w:r>
-      <w:proofErr w:type="spellStart"/>
-      <w:r>
-        <w:rPr>
-          <w:rFonts w:ascii="Courier New" w:eastAsia="Times New Roman" w:hAnsi="Courier New" w:cs="Courier New"/>
-          <w:color w:val="9CDCFE"/>
+        <w:t>"description"</w:t>
+      </w:r>
+      <w:r>
+        <w:rPr>
+          <w:rFonts w:ascii="Courier New" w:eastAsia="Times New Roman" w:hAnsi="Courier New" w:cs="Courier New"/>
+          <w:color w:val="D4D4D4"/>
           <w:kern w:val="0"/>
           <w:sz w:val="18"/>
           <w:szCs w:val="18"/>
           <w:lang w:eastAsia="pl-PL"/>
           <w14:ligatures w14:val="none"/>
         </w:rPr>
-        <w:t>description</w:t>
-      </w:r>
-      <w:proofErr w:type="spellEnd"/>
-      <w:r>
-        <w:rPr>
-          <w:rFonts w:ascii="Courier New" w:eastAsia="Times New Roman" w:hAnsi="Courier New" w:cs="Courier New"/>
-          <w:color w:val="9CDCFE"/>
+        <w:t> </w:t>
+      </w:r>
+      <w:r>
+        <w:rPr>
+          <w:rFonts w:ascii="Courier New" w:eastAsia="Times New Roman" w:hAnsi="Courier New" w:cs="Courier New"/>
+          <w:color w:val="DCDCDC"/>
           <w:kern w:val="0"/>
           <w:sz w:val="18"/>
           <w:szCs w:val="18"/>
           <w:lang w:eastAsia="pl-PL"/>
           <w14:ligatures w14:val="none"/>
         </w:rPr>
-        <w:t>"</w:t>
+        <w:t>:</w:t>
       </w:r>
       <w:r>
         <w:rPr>
@@ -1948,116 +1635,14 @@
       <w:r>
         <w:rPr>
           <w:rFonts w:ascii="Courier New" w:eastAsia="Times New Roman" w:hAnsi="Courier New" w:cs="Courier New"/>
-          <w:color w:val="DCDCDC"/>
+          <w:color w:val="CE9178"/>
           <w:kern w:val="0"/>
           <w:sz w:val="18"/>
           <w:szCs w:val="18"/>
           <w:lang w:eastAsia="pl-PL"/>
           <w14:ligatures w14:val="none"/>
         </w:rPr>
-        <w:t>:</w:t>
-      </w:r>
-      <w:r>
-        <w:rPr>
-          <w:rFonts w:ascii="Courier New" w:eastAsia="Times New Roman" w:hAnsi="Courier New" w:cs="Courier New"/>
-          <w:color w:val="D4D4D4"/>
-          <w:kern w:val="0"/>
-          <w:sz w:val="18"/>
-          <w:szCs w:val="18"/>
-          <w:lang w:eastAsia="pl-PL"/>
-          <w14:ligatures w14:val="none"/>
-        </w:rPr>
-        <w:t> </w:t>
-      </w:r>
-      <w:r>
-        <w:rPr>
-          <w:rFonts w:ascii="Courier New" w:eastAsia="Times New Roman" w:hAnsi="Courier New" w:cs="Courier New"/>
-          <w:color w:val="CE9178"/>
-          <w:kern w:val="0"/>
-          <w:sz w:val="18"/>
-          <w:szCs w:val="18"/>
-          <w:lang w:eastAsia="pl-PL"/>
-          <w14:ligatures w14:val="none"/>
-        </w:rPr>
-        <w:t>"</w:t>
-      </w:r>
-      <w:proofErr w:type="spellStart"/>
-      <w:r>
-        <w:rPr>
-          <w:rFonts w:ascii="Courier New" w:eastAsia="Times New Roman" w:hAnsi="Courier New" w:cs="Courier New"/>
-          <w:color w:val="CE9178"/>
-          <w:kern w:val="0"/>
-          <w:sz w:val="18"/>
-          <w:szCs w:val="18"/>
-          <w:lang w:eastAsia="pl-PL"/>
-          <w14:ligatures w14:val="none"/>
-        </w:rPr>
-        <w:t>lorem</w:t>
-      </w:r>
-      <w:proofErr w:type="spellEnd"/>
-      <w:r>
-        <w:rPr>
-          <w:rFonts w:ascii="Courier New" w:eastAsia="Times New Roman" w:hAnsi="Courier New" w:cs="Courier New"/>
-          <w:color w:val="CE9178"/>
-          <w:kern w:val="0"/>
-          <w:sz w:val="18"/>
-          <w:szCs w:val="18"/>
-          <w:lang w:eastAsia="pl-PL"/>
-          <w14:ligatures w14:val="none"/>
-        </w:rPr>
-        <w:t> </w:t>
-      </w:r>
-      <w:proofErr w:type="spellStart"/>
-      <w:r>
-        <w:rPr>
-          <w:rFonts w:ascii="Courier New" w:eastAsia="Times New Roman" w:hAnsi="Courier New" w:cs="Courier New"/>
-          <w:color w:val="CE9178"/>
-          <w:kern w:val="0"/>
-          <w:sz w:val="18"/>
-          <w:szCs w:val="18"/>
-          <w:lang w:eastAsia="pl-PL"/>
-          <w14:ligatures w14:val="none"/>
-        </w:rPr>
-        <w:t>ipsum</w:t>
-      </w:r>
-      <w:proofErr w:type="spellEnd"/>
-      <w:r>
-        <w:rPr>
-          <w:rFonts w:ascii="Courier New" w:eastAsia="Times New Roman" w:hAnsi="Courier New" w:cs="Courier New"/>
-          <w:color w:val="CE9178"/>
-          <w:kern w:val="0"/>
-          <w:sz w:val="18"/>
-          <w:szCs w:val="18"/>
-          <w:lang w:eastAsia="pl-PL"/>
-          <w14:ligatures w14:val="none"/>
-        </w:rPr>
-        <w:t> </w:t>
-      </w:r>
-      <w:proofErr w:type="spellStart"/>
-      <w:r>
-        <w:rPr>
-          <w:rFonts w:ascii="Courier New" w:eastAsia="Times New Roman" w:hAnsi="Courier New" w:cs="Courier New"/>
-          <w:color w:val="CE9178"/>
-          <w:kern w:val="0"/>
-          <w:sz w:val="18"/>
-          <w:szCs w:val="18"/>
-          <w:lang w:eastAsia="pl-PL"/>
-          <w14:ligatures w14:val="none"/>
-        </w:rPr>
-        <w:t>dolor</w:t>
-      </w:r>
-      <w:proofErr w:type="spellEnd"/>
-      <w:r>
-        <w:rPr>
-          <w:rFonts w:ascii="Courier New" w:eastAsia="Times New Roman" w:hAnsi="Courier New" w:cs="Courier New"/>
-          <w:color w:val="CE9178"/>
-          <w:kern w:val="0"/>
-          <w:sz w:val="18"/>
-          <w:szCs w:val="18"/>
-          <w:lang w:eastAsia="pl-PL"/>
-          <w14:ligatures w14:val="none"/>
-        </w:rPr>
-        <w:t> 123"</w:t>
+        <w:t>"lorem ipsum dolor 123"</w:t>
       </w:r>
     </w:p>
     <w:p>
@@ -2235,9 +1820,32 @@
           <w:szCs w:val="32"/>
           <w:lang w:val="en-US"/>
         </w:rPr>
-        <w:t>/</w:t>
-      </w:r>
-      <w:proofErr w:type="spellStart"/>
+        <w:t>/api/users</w:t>
+      </w:r>
+      <w:r>
+        <w:rPr>
+          <w:rFonts w:ascii="Barlow" w:hAnsi="Barlow"/>
+          <w:b/>
+          <w:bCs/>
+          <w:sz w:val="32"/>
+          <w:szCs w:val="32"/>
+          <w:lang w:val="en-US"/>
+        </w:rPr>
+        <w:t>)</w:t>
+      </w:r>
+    </w:p>
+    <w:p>
+      <w:pPr>
+        <w:pStyle w:val="Akapitzlist"/>
+        <w:rPr>
+          <w:rFonts w:ascii="Barlow" w:hAnsi="Barlow"/>
+          <w:b/>
+          <w:bCs/>
+          <w:sz w:val="32"/>
+          <w:szCs w:val="32"/>
+          <w:lang w:val="en-US"/>
+        </w:rPr>
+      </w:pPr>
       <w:r>
         <w:rPr>
           <w:rFonts w:ascii="Barlow" w:hAnsi="Barlow"/>
@@ -2248,9 +1856,20 @@
           <w:szCs w:val="32"/>
           <w:lang w:val="en-US"/>
         </w:rPr>
-        <w:t>api</w:t>
-      </w:r>
-      <w:proofErr w:type="spellEnd"/>
+        <w:t>(</w:t>
+      </w:r>
+      <w:r>
+        <w:rPr>
+          <w:rFonts w:ascii="Barlow" w:hAnsi="Barlow"/>
+          <w:b/>
+          <w:bCs/>
+          <w:color w:val="C00000"/>
+          <w:sz w:val="32"/>
+          <w:szCs w:val="32"/>
+          <w:lang w:val="en-US"/>
+        </w:rPr>
+        <w:t xml:space="preserve">PUT </w:t>
+      </w:r>
       <w:r>
         <w:rPr>
           <w:rFonts w:ascii="Barlow" w:hAnsi="Barlow"/>
@@ -2261,7 +1880,31 @@
           <w:szCs w:val="32"/>
           <w:lang w:val="en-US"/>
         </w:rPr>
-        <w:t>/users</w:t>
+        <w:t>localhost:8080</w:t>
+      </w:r>
+      <w:r>
+        <w:rPr>
+          <w:rFonts w:ascii="Barlow" w:hAnsi="Barlow"/>
+          <w:b/>
+          <w:bCs/>
+          <w:color w:val="385623" w:themeColor="accent6" w:themeShade="80"/>
+          <w:sz w:val="32"/>
+          <w:szCs w:val="32"/>
+          <w:lang w:val="en-US"/>
+        </w:rPr>
+        <w:t>/api/users</w:t>
+      </w:r>
+      <w:r>
+        <w:rPr>
+          <w:rFonts w:ascii="Barlow" w:hAnsi="Barlow"/>
+          <w:b/>
+          <w:bCs/>
+          <w:color w:val="385623" w:themeColor="accent6" w:themeShade="80"/>
+          <w:sz w:val="32"/>
+          <w:szCs w:val="32"/>
+          <w:lang w:val="en-US"/>
+        </w:rPr>
+        <w:t>/{userId}</w:t>
       </w:r>
       <w:r>
         <w:rPr>
@@ -2274,141 +1917,16 @@
         </w:rPr>
         <w:t>)</w:t>
       </w:r>
-    </w:p>
-    <w:p>
-      <w:pPr>
-        <w:pStyle w:val="Akapitzlist"/>
-        <w:rPr>
-          <w:rFonts w:ascii="Barlow" w:hAnsi="Barlow"/>
-          <w:b/>
-          <w:bCs/>
-          <w:sz w:val="32"/>
-          <w:szCs w:val="32"/>
-          <w:lang w:val="en-US"/>
-        </w:rPr>
-      </w:pPr>
-      <w:r>
-        <w:rPr>
-          <w:rFonts w:ascii="Barlow" w:hAnsi="Barlow"/>
-          <w:b/>
-          <w:bCs/>
-          <w:color w:val="385623" w:themeColor="accent6" w:themeShade="80"/>
-          <w:sz w:val="32"/>
-          <w:szCs w:val="32"/>
-          <w:lang w:val="en-US"/>
-        </w:rPr>
-        <w:t>(</w:t>
-      </w:r>
-      <w:r>
-        <w:rPr>
-          <w:rFonts w:ascii="Barlow" w:hAnsi="Barlow"/>
-          <w:b/>
-          <w:bCs/>
-          <w:color w:val="C00000"/>
-          <w:sz w:val="32"/>
-          <w:szCs w:val="32"/>
-          <w:lang w:val="en-US"/>
-        </w:rPr>
-        <w:t xml:space="preserve">PUT </w:t>
-      </w:r>
-      <w:r>
-        <w:rPr>
-          <w:rFonts w:ascii="Barlow" w:hAnsi="Barlow"/>
-          <w:b/>
-          <w:bCs/>
-          <w:color w:val="385623" w:themeColor="accent6" w:themeShade="80"/>
-          <w:sz w:val="32"/>
-          <w:szCs w:val="32"/>
-          <w:lang w:val="en-US"/>
-        </w:rPr>
-        <w:t>localhost:8080</w:t>
-      </w:r>
-      <w:r>
-        <w:rPr>
-          <w:rFonts w:ascii="Barlow" w:hAnsi="Barlow"/>
-          <w:b/>
-          <w:bCs/>
-          <w:color w:val="385623" w:themeColor="accent6" w:themeShade="80"/>
-          <w:sz w:val="32"/>
-          <w:szCs w:val="32"/>
-          <w:lang w:val="en-US"/>
-        </w:rPr>
-        <w:t>/</w:t>
-      </w:r>
-      <w:proofErr w:type="spellStart"/>
-      <w:r>
-        <w:rPr>
-          <w:rFonts w:ascii="Barlow" w:hAnsi="Barlow"/>
-          <w:b/>
-          <w:bCs/>
-          <w:color w:val="385623" w:themeColor="accent6" w:themeShade="80"/>
-          <w:sz w:val="32"/>
-          <w:szCs w:val="32"/>
-          <w:lang w:val="en-US"/>
-        </w:rPr>
-        <w:t>api</w:t>
-      </w:r>
-      <w:proofErr w:type="spellEnd"/>
-      <w:r>
-        <w:rPr>
-          <w:rFonts w:ascii="Barlow" w:hAnsi="Barlow"/>
-          <w:b/>
-          <w:bCs/>
-          <w:color w:val="385623" w:themeColor="accent6" w:themeShade="80"/>
-          <w:sz w:val="32"/>
-          <w:szCs w:val="32"/>
-          <w:lang w:val="en-US"/>
-        </w:rPr>
-        <w:t>/users</w:t>
-      </w:r>
-      <w:r>
-        <w:rPr>
-          <w:rFonts w:ascii="Barlow" w:hAnsi="Barlow"/>
-          <w:b/>
-          <w:bCs/>
-          <w:color w:val="385623" w:themeColor="accent6" w:themeShade="80"/>
-          <w:sz w:val="32"/>
-          <w:szCs w:val="32"/>
-          <w:lang w:val="en-US"/>
-        </w:rPr>
-        <w:t>/{</w:t>
-      </w:r>
-      <w:proofErr w:type="spellStart"/>
-      <w:r>
-        <w:rPr>
-          <w:rFonts w:ascii="Barlow" w:hAnsi="Barlow"/>
-          <w:b/>
-          <w:bCs/>
-          <w:color w:val="385623" w:themeColor="accent6" w:themeShade="80"/>
-          <w:sz w:val="32"/>
-          <w:szCs w:val="32"/>
-          <w:lang w:val="en-US"/>
-        </w:rPr>
-        <w:t>userId</w:t>
-      </w:r>
-      <w:proofErr w:type="spellEnd"/>
-      <w:r>
-        <w:rPr>
-          <w:rFonts w:ascii="Barlow" w:hAnsi="Barlow"/>
-          <w:b/>
-          <w:bCs/>
-          <w:color w:val="385623" w:themeColor="accent6" w:themeShade="80"/>
-          <w:sz w:val="32"/>
-          <w:szCs w:val="32"/>
-          <w:lang w:val="en-US"/>
-        </w:rPr>
-        <w:t>}</w:t>
-      </w:r>
-      <w:r>
-        <w:rPr>
-          <w:rFonts w:ascii="Barlow" w:hAnsi="Barlow"/>
-          <w:b/>
-          <w:bCs/>
-          <w:sz w:val="32"/>
-          <w:szCs w:val="32"/>
-          <w:lang w:val="en-US"/>
-        </w:rPr>
-        <w:t>)</w:t>
+      <w:r>
+        <w:rPr>
+          <w:rFonts w:ascii="Barlow" w:hAnsi="Barlow"/>
+          <w:b/>
+          <w:bCs/>
+          <w:sz w:val="32"/>
+          <w:szCs w:val="32"/>
+          <w:lang w:val="en-US"/>
+        </w:rPr>
+        <w:t xml:space="preserve"> </w:t>
       </w:r>
     </w:p>
     <w:p>
@@ -2514,33 +2032,7 @@
           <w:lang w:val="en-US" w:eastAsia="pl-PL"/>
           <w14:ligatures w14:val="none"/>
         </w:rPr>
-        <w:t>"</w:t>
-      </w:r>
-      <w:proofErr w:type="spellStart"/>
-      <w:r>
-        <w:rPr>
-          <w:rFonts w:ascii="Courier New" w:eastAsia="Times New Roman" w:hAnsi="Courier New" w:cs="Courier New"/>
-          <w:color w:val="9CDCFE"/>
-          <w:kern w:val="0"/>
-          <w:sz w:val="18"/>
-          <w:szCs w:val="18"/>
-          <w:lang w:val="en-US" w:eastAsia="pl-PL"/>
-          <w14:ligatures w14:val="none"/>
-        </w:rPr>
-        <w:t>firstName</w:t>
-      </w:r>
-      <w:proofErr w:type="spellEnd"/>
-      <w:r>
-        <w:rPr>
-          <w:rFonts w:ascii="Courier New" w:eastAsia="Times New Roman" w:hAnsi="Courier New" w:cs="Courier New"/>
-          <w:color w:val="9CDCFE"/>
-          <w:kern w:val="0"/>
-          <w:sz w:val="18"/>
-          <w:szCs w:val="18"/>
-          <w:lang w:val="en-US" w:eastAsia="pl-PL"/>
-          <w14:ligatures w14:val="none"/>
-        </w:rPr>
-        <w:t>"</w:t>
+        <w:t>"firstName"</w:t>
       </w:r>
       <w:r>
         <w:rPr>
@@ -2627,33 +2119,7 @@
           <w:lang w:val="en-US" w:eastAsia="pl-PL"/>
           <w14:ligatures w14:val="none"/>
         </w:rPr>
-        <w:t>"</w:t>
-      </w:r>
-      <w:proofErr w:type="spellStart"/>
-      <w:r>
-        <w:rPr>
-          <w:rFonts w:ascii="Courier New" w:eastAsia="Times New Roman" w:hAnsi="Courier New" w:cs="Courier New"/>
-          <w:color w:val="9CDCFE"/>
-          <w:kern w:val="0"/>
-          <w:sz w:val="18"/>
-          <w:szCs w:val="18"/>
-          <w:lang w:val="en-US" w:eastAsia="pl-PL"/>
-          <w14:ligatures w14:val="none"/>
-        </w:rPr>
-        <w:t>lastName</w:t>
-      </w:r>
-      <w:proofErr w:type="spellEnd"/>
-      <w:r>
-        <w:rPr>
-          <w:rFonts w:ascii="Courier New" w:eastAsia="Times New Roman" w:hAnsi="Courier New" w:cs="Courier New"/>
-          <w:color w:val="9CDCFE"/>
-          <w:kern w:val="0"/>
-          <w:sz w:val="18"/>
-          <w:szCs w:val="18"/>
-          <w:lang w:val="en-US" w:eastAsia="pl-PL"/>
-          <w14:ligatures w14:val="none"/>
-        </w:rPr>
-        <w:t>"</w:t>
+        <w:t>"lastName"</w:t>
       </w:r>
       <w:r>
         <w:rPr>
@@ -3001,33 +2467,7 @@
           <w:lang w:eastAsia="pl-PL"/>
           <w14:ligatures w14:val="none"/>
         </w:rPr>
-        <w:t>"</w:t>
-      </w:r>
-      <w:proofErr w:type="spellStart"/>
-      <w:r>
-        <w:rPr>
-          <w:rFonts w:ascii="Courier New" w:eastAsia="Times New Roman" w:hAnsi="Courier New" w:cs="Courier New"/>
-          <w:color w:val="9CDCFE"/>
-          <w:kern w:val="0"/>
-          <w:sz w:val="18"/>
-          <w:szCs w:val="18"/>
-          <w:lang w:eastAsia="pl-PL"/>
-          <w14:ligatures w14:val="none"/>
-        </w:rPr>
-        <w:t>enabled</w:t>
-      </w:r>
-      <w:proofErr w:type="spellEnd"/>
-      <w:r>
-        <w:rPr>
-          <w:rFonts w:ascii="Courier New" w:eastAsia="Times New Roman" w:hAnsi="Courier New" w:cs="Courier New"/>
-          <w:color w:val="9CDCFE"/>
-          <w:kern w:val="0"/>
-          <w:sz w:val="18"/>
-          <w:szCs w:val="18"/>
-          <w:lang w:eastAsia="pl-PL"/>
-          <w14:ligatures w14:val="none"/>
-        </w:rPr>
-        <w:t>"</w:t>
+        <w:t>"enabled"</w:t>
       </w:r>
       <w:r>
         <w:rPr>
@@ -3291,9 +2731,8 @@
           <w:szCs w:val="28"/>
           <w:lang w:val="en-US"/>
         </w:rPr>
-        <w:t>{</w:t>
-      </w:r>
-      <w:proofErr w:type="spellStart"/>
+        <w:t>{userId}</w:t>
+      </w:r>
       <w:r>
         <w:rPr>
           <w:rFonts w:ascii="Barlow" w:hAnsi="Barlow"/>
@@ -3302,94 +2741,7 @@
           <w:szCs w:val="28"/>
           <w:lang w:val="en-US"/>
         </w:rPr>
-        <w:t>userId</w:t>
-      </w:r>
-      <w:proofErr w:type="spellEnd"/>
-      <w:r>
-        <w:rPr>
-          <w:rFonts w:ascii="Barlow" w:hAnsi="Barlow"/>
-          <w:color w:val="767171" w:themeColor="background2" w:themeShade="80"/>
-          <w:sz w:val="28"/>
-          <w:szCs w:val="28"/>
-          <w:lang w:val="en-US"/>
-        </w:rPr>
-        <w:t>}</w:t>
-      </w:r>
-      <w:r>
-        <w:rPr>
-          <w:rFonts w:ascii="Barlow" w:hAnsi="Barlow"/>
-          <w:color w:val="767171" w:themeColor="background2" w:themeShade="80"/>
-          <w:sz w:val="28"/>
-          <w:szCs w:val="28"/>
-          <w:lang w:val="en-US"/>
-        </w:rPr>
-        <w:t xml:space="preserve">/ - cart PK is user ID, so </w:t>
-      </w:r>
-      <w:proofErr w:type="spellStart"/>
-      <w:r>
-        <w:rPr>
-          <w:rFonts w:ascii="Barlow" w:hAnsi="Barlow"/>
-          <w:color w:val="767171" w:themeColor="background2" w:themeShade="80"/>
-          <w:sz w:val="28"/>
-          <w:szCs w:val="28"/>
-          <w:lang w:val="en-US"/>
-        </w:rPr>
-        <w:t>cart_items</w:t>
-      </w:r>
-      <w:proofErr w:type="spellEnd"/>
-      <w:r>
-        <w:rPr>
-          <w:rFonts w:ascii="Barlow" w:hAnsi="Barlow"/>
-          <w:color w:val="767171" w:themeColor="background2" w:themeShade="80"/>
-          <w:sz w:val="28"/>
-          <w:szCs w:val="28"/>
-          <w:lang w:val="en-US"/>
-        </w:rPr>
-        <w:t xml:space="preserve"> PK is also </w:t>
-      </w:r>
-      <w:proofErr w:type="spellStart"/>
-      <w:r>
-        <w:rPr>
-          <w:rFonts w:ascii="Barlow" w:hAnsi="Barlow"/>
-          <w:color w:val="767171" w:themeColor="background2" w:themeShade="80"/>
-          <w:sz w:val="28"/>
-          <w:szCs w:val="28"/>
-          <w:lang w:val="en-US"/>
-        </w:rPr>
-        <w:t>user_id</w:t>
-      </w:r>
-      <w:proofErr w:type="spellEnd"/>
-      <w:r>
-        <w:rPr>
-          <w:rFonts w:ascii="Barlow" w:hAnsi="Barlow"/>
-          <w:color w:val="767171" w:themeColor="background2" w:themeShade="80"/>
-          <w:sz w:val="28"/>
-          <w:szCs w:val="28"/>
-          <w:lang w:val="en-US"/>
-        </w:rPr>
-        <w:t xml:space="preserve"> + </w:t>
-      </w:r>
-      <w:proofErr w:type="spellStart"/>
-      <w:r>
-        <w:rPr>
-          <w:rFonts w:ascii="Barlow" w:hAnsi="Barlow"/>
-          <w:color w:val="767171" w:themeColor="background2" w:themeShade="80"/>
-          <w:sz w:val="28"/>
-          <w:szCs w:val="28"/>
-          <w:lang w:val="en-US"/>
-        </w:rPr>
-        <w:t>product_id</w:t>
-      </w:r>
-      <w:proofErr w:type="spellEnd"/>
-      <w:r>
-        <w:rPr>
-          <w:rFonts w:ascii="Barlow" w:hAnsi="Barlow"/>
-          <w:color w:val="767171" w:themeColor="background2" w:themeShade="80"/>
-          <w:sz w:val="28"/>
-          <w:szCs w:val="28"/>
-          <w:lang w:val="en-US"/>
-        </w:rPr>
-        <w:t xml:space="preserve"> from product column</w:t>
+        <w:t>/ - cart PK is user ID, so cart_items PK is also user_id + product_id from product column</w:t>
       </w:r>
     </w:p>
     <w:p>
@@ -3577,9 +2929,8 @@
           <w:szCs w:val="28"/>
           <w:lang w:val="en-US"/>
         </w:rPr>
-        <w:t>{</w:t>
-      </w:r>
-      <w:proofErr w:type="spellStart"/>
+        <w:t>{cart</w:t>
+      </w:r>
       <w:r>
         <w:rPr>
           <w:rFonts w:ascii="Barlow" w:hAnsi="Barlow"/>
@@ -3588,28 +2939,7 @@
           <w:szCs w:val="28"/>
           <w:lang w:val="en-US"/>
         </w:rPr>
-        <w:t>cart</w:t>
-      </w:r>
-      <w:r>
-        <w:rPr>
-          <w:rFonts w:ascii="Barlow" w:hAnsi="Barlow"/>
-          <w:color w:val="767171" w:themeColor="background2" w:themeShade="80"/>
-          <w:sz w:val="28"/>
-          <w:szCs w:val="28"/>
-          <w:lang w:val="en-US"/>
-        </w:rPr>
-        <w:t>Id</w:t>
-      </w:r>
-      <w:proofErr w:type="spellEnd"/>
-      <w:r>
-        <w:rPr>
-          <w:rFonts w:ascii="Barlow" w:hAnsi="Barlow"/>
-          <w:color w:val="767171" w:themeColor="background2" w:themeShade="80"/>
-          <w:sz w:val="28"/>
-          <w:szCs w:val="28"/>
-          <w:lang w:val="en-US"/>
-        </w:rPr>
-        <w:t>}</w:t>
+        <w:t>Id}</w:t>
       </w:r>
       <w:r>
         <w:rPr>
@@ -3758,37 +3088,7 @@
           <w:szCs w:val="32"/>
           <w:lang w:val="en-US"/>
         </w:rPr>
-        <w:t>localhost:8080/</w:t>
-      </w:r>
-      <w:proofErr w:type="spellStart"/>
-      <w:r>
-        <w:rPr>
-          <w:rFonts w:ascii="Barlow" w:hAnsi="Barlow"/>
-          <w:b/>
-          <w:bCs/>
-          <w:i/>
-          <w:iCs/>
-          <w:color w:val="833C0B" w:themeColor="accent2" w:themeShade="80"/>
-          <w:sz w:val="32"/>
-          <w:szCs w:val="32"/>
-          <w:lang w:val="en-US"/>
-        </w:rPr>
-        <w:t>api</w:t>
-      </w:r>
-      <w:proofErr w:type="spellEnd"/>
-      <w:r>
-        <w:rPr>
-          <w:rFonts w:ascii="Barlow" w:hAnsi="Barlow"/>
-          <w:b/>
-          <w:bCs/>
-          <w:i/>
-          <w:iCs/>
-          <w:color w:val="833C0B" w:themeColor="accent2" w:themeShade="80"/>
-          <w:sz w:val="32"/>
-          <w:szCs w:val="32"/>
-          <w:lang w:val="en-US"/>
-        </w:rPr>
-        <w:t>/categories</w:t>
+        <w:t>localhost:8080/api/categories</w:t>
       </w:r>
     </w:p>
     <w:p>
@@ -3842,67 +3142,7 @@
           <w:szCs w:val="32"/>
           <w:lang w:val="en-US"/>
         </w:rPr>
-        <w:t>localhost:8080/</w:t>
-      </w:r>
-      <w:proofErr w:type="spellStart"/>
-      <w:r>
-        <w:rPr>
-          <w:rFonts w:ascii="Barlow" w:hAnsi="Barlow"/>
-          <w:b/>
-          <w:bCs/>
-          <w:i/>
-          <w:iCs/>
-          <w:color w:val="833C0B" w:themeColor="accent2" w:themeShade="80"/>
-          <w:sz w:val="32"/>
-          <w:szCs w:val="32"/>
-          <w:lang w:val="en-US"/>
-        </w:rPr>
-        <w:t>api</w:t>
-      </w:r>
-      <w:proofErr w:type="spellEnd"/>
-      <w:r>
-        <w:rPr>
-          <w:rFonts w:ascii="Barlow" w:hAnsi="Barlow"/>
-          <w:b/>
-          <w:bCs/>
-          <w:i/>
-          <w:iCs/>
-          <w:color w:val="833C0B" w:themeColor="accent2" w:themeShade="80"/>
-          <w:sz w:val="32"/>
-          <w:szCs w:val="32"/>
-          <w:lang w:val="en-US"/>
-        </w:rPr>
-        <w:t>/categories/{</w:t>
-      </w:r>
-      <w:proofErr w:type="spellStart"/>
-      <w:r>
-        <w:rPr>
-          <w:rFonts w:ascii="Barlow" w:hAnsi="Barlow"/>
-          <w:b/>
-          <w:bCs/>
-          <w:i/>
-          <w:iCs/>
-          <w:color w:val="833C0B" w:themeColor="accent2" w:themeShade="80"/>
-          <w:sz w:val="32"/>
-          <w:szCs w:val="32"/>
-          <w:lang w:val="en-US"/>
-        </w:rPr>
-        <w:t>categoryId</w:t>
-      </w:r>
-      <w:proofErr w:type="spellEnd"/>
-      <w:r>
-        <w:rPr>
-          <w:rFonts w:ascii="Barlow" w:hAnsi="Barlow"/>
-          <w:b/>
-          <w:bCs/>
-          <w:i/>
-          <w:iCs/>
-          <w:color w:val="833C0B" w:themeColor="accent2" w:themeShade="80"/>
-          <w:sz w:val="32"/>
-          <w:szCs w:val="32"/>
-          <w:lang w:val="en-US"/>
-        </w:rPr>
-        <w:t>}</w:t>
+        <w:t>localhost:8080/api/categories/{categoryId}</w:t>
       </w:r>
     </w:p>
     <w:p>
@@ -3957,67 +3197,7 @@
           <w:szCs w:val="32"/>
           <w:lang w:val="en-US"/>
         </w:rPr>
-        <w:t>localhost:8080/</w:t>
-      </w:r>
-      <w:proofErr w:type="spellStart"/>
-      <w:r>
-        <w:rPr>
-          <w:rFonts w:ascii="Barlow" w:hAnsi="Barlow"/>
-          <w:b/>
-          <w:bCs/>
-          <w:i/>
-          <w:iCs/>
-          <w:color w:val="833C0B" w:themeColor="accent2" w:themeShade="80"/>
-          <w:sz w:val="32"/>
-          <w:szCs w:val="32"/>
-          <w:lang w:val="en-US"/>
-        </w:rPr>
-        <w:t>api</w:t>
-      </w:r>
-      <w:proofErr w:type="spellEnd"/>
-      <w:r>
-        <w:rPr>
-          <w:rFonts w:ascii="Barlow" w:hAnsi="Barlow"/>
-          <w:b/>
-          <w:bCs/>
-          <w:i/>
-          <w:iCs/>
-          <w:color w:val="833C0B" w:themeColor="accent2" w:themeShade="80"/>
-          <w:sz w:val="32"/>
-          <w:szCs w:val="32"/>
-          <w:lang w:val="en-US"/>
-        </w:rPr>
-        <w:t>/categories/{</w:t>
-      </w:r>
-      <w:proofErr w:type="spellStart"/>
-      <w:r>
-        <w:rPr>
-          <w:rFonts w:ascii="Barlow" w:hAnsi="Barlow"/>
-          <w:b/>
-          <w:bCs/>
-          <w:i/>
-          <w:iCs/>
-          <w:color w:val="833C0B" w:themeColor="accent2" w:themeShade="80"/>
-          <w:sz w:val="32"/>
-          <w:szCs w:val="32"/>
-          <w:lang w:val="en-US"/>
-        </w:rPr>
-        <w:t>categoryId</w:t>
-      </w:r>
-      <w:proofErr w:type="spellEnd"/>
-      <w:r>
-        <w:rPr>
-          <w:rFonts w:ascii="Barlow" w:hAnsi="Barlow"/>
-          <w:b/>
-          <w:bCs/>
-          <w:i/>
-          <w:iCs/>
-          <w:color w:val="833C0B" w:themeColor="accent2" w:themeShade="80"/>
-          <w:sz w:val="32"/>
-          <w:szCs w:val="32"/>
-          <w:lang w:val="en-US"/>
-        </w:rPr>
-        <w:t>}</w:t>
+        <w:t>localhost:8080/api/categories/{categoryId}</w:t>
       </w:r>
     </w:p>
     <w:p>
@@ -4072,37 +3252,7 @@
           <w:szCs w:val="32"/>
           <w:lang w:val="en-US"/>
         </w:rPr>
-        <w:t>localhost:8080/</w:t>
-      </w:r>
-      <w:proofErr w:type="spellStart"/>
-      <w:r>
-        <w:rPr>
-          <w:rFonts w:ascii="Barlow" w:hAnsi="Barlow"/>
-          <w:b/>
-          <w:bCs/>
-          <w:i/>
-          <w:iCs/>
-          <w:color w:val="833C0B" w:themeColor="accent2" w:themeShade="80"/>
-          <w:sz w:val="32"/>
-          <w:szCs w:val="32"/>
-          <w:lang w:val="en-US"/>
-        </w:rPr>
-        <w:t>api</w:t>
-      </w:r>
-      <w:proofErr w:type="spellEnd"/>
-      <w:r>
-        <w:rPr>
-          <w:rFonts w:ascii="Barlow" w:hAnsi="Barlow"/>
-          <w:b/>
-          <w:bCs/>
-          <w:i/>
-          <w:iCs/>
-          <w:color w:val="833C0B" w:themeColor="accent2" w:themeShade="80"/>
-          <w:sz w:val="32"/>
-          <w:szCs w:val="32"/>
-          <w:lang w:val="en-US"/>
-        </w:rPr>
-        <w:t>/</w:t>
+        <w:t>localhost:8080/api/</w:t>
       </w:r>
       <w:r>
         <w:rPr>
@@ -4171,9 +3321,8 @@
           <w:szCs w:val="32"/>
           <w:lang w:val="en-US"/>
         </w:rPr>
-        <w:t>localhost:8080/</w:t>
-      </w:r>
-      <w:proofErr w:type="spellStart"/>
+        <w:t>localhost:8080/api/</w:t>
+      </w:r>
       <w:r>
         <w:rPr>
           <w:rFonts w:ascii="Barlow" w:hAnsi="Barlow"/>
@@ -4186,66 +3335,7 @@
           <w:szCs w:val="32"/>
           <w:lang w:val="en-US"/>
         </w:rPr>
-        <w:t>api</w:t>
-      </w:r>
-      <w:proofErr w:type="spellEnd"/>
-      <w:r>
-        <w:rPr>
-          <w:rFonts w:ascii="Barlow" w:hAnsi="Barlow"/>
-          <w:b/>
-          <w:bCs/>
-          <w:i/>
-          <w:iCs/>
-          <w:color w:val="833C0B" w:themeColor="accent2" w:themeShade="80"/>
-          <w:sz w:val="32"/>
-          <w:szCs w:val="32"/>
-          <w:lang w:val="en-US"/>
-        </w:rPr>
-        <w:t>/</w:t>
-      </w:r>
-      <w:r>
-        <w:rPr>
-          <w:rFonts w:ascii="Barlow" w:hAnsi="Barlow"/>
-          <w:b/>
-          <w:bCs/>
-          <w:i/>
-          <w:iCs/>
-          <w:color w:val="833C0B" w:themeColor="accent2" w:themeShade="80"/>
-          <w:sz w:val="32"/>
-          <w:szCs w:val="32"/>
-          <w:lang w:val="en-US"/>
-        </w:rPr>
-        <w:t>products/{</w:t>
-      </w:r>
-      <w:proofErr w:type="spellStart"/>
-      <w:r>
-        <w:rPr>
-          <w:rFonts w:ascii="Barlow" w:hAnsi="Barlow"/>
-          <w:b/>
-          <w:bCs/>
-          <w:i/>
-          <w:iCs/>
-          <w:color w:val="833C0B" w:themeColor="accent2" w:themeShade="80"/>
-          <w:sz w:val="32"/>
-          <w:szCs w:val="32"/>
-          <w:lang w:val="en-US"/>
-        </w:rPr>
-        <w:t>productId</w:t>
-      </w:r>
-      <w:proofErr w:type="spellEnd"/>
-      <w:r>
-        <w:rPr>
-          <w:rFonts w:ascii="Barlow" w:hAnsi="Barlow"/>
-          <w:b/>
-          <w:bCs/>
-          <w:i/>
-          <w:iCs/>
-          <w:color w:val="833C0B" w:themeColor="accent2" w:themeShade="80"/>
-          <w:sz w:val="32"/>
-          <w:szCs w:val="32"/>
-          <w:lang w:val="en-US"/>
-        </w:rPr>
-        <w:t>}</w:t>
+        <w:t>products/{productId}</w:t>
       </w:r>
     </w:p>
     <w:p>
@@ -4300,9 +3390,8 @@
           <w:szCs w:val="32"/>
           <w:lang w:val="en-US"/>
         </w:rPr>
-        <w:t>localhost:8080/</w:t>
-      </w:r>
-      <w:proofErr w:type="spellStart"/>
+        <w:t>localhost:8080/api/</w:t>
+      </w:r>
       <w:r>
         <w:rPr>
           <w:rFonts w:ascii="Barlow" w:hAnsi="Barlow"/>
@@ -4315,66 +3404,7 @@
           <w:szCs w:val="32"/>
           <w:lang w:val="en-US"/>
         </w:rPr>
-        <w:t>api</w:t>
-      </w:r>
-      <w:proofErr w:type="spellEnd"/>
-      <w:r>
-        <w:rPr>
-          <w:rFonts w:ascii="Barlow" w:hAnsi="Barlow"/>
-          <w:b/>
-          <w:bCs/>
-          <w:i/>
-          <w:iCs/>
-          <w:color w:val="833C0B" w:themeColor="accent2" w:themeShade="80"/>
-          <w:sz w:val="32"/>
-          <w:szCs w:val="32"/>
-          <w:lang w:val="en-US"/>
-        </w:rPr>
-        <w:t>/</w:t>
-      </w:r>
-      <w:r>
-        <w:rPr>
-          <w:rFonts w:ascii="Barlow" w:hAnsi="Barlow"/>
-          <w:b/>
-          <w:bCs/>
-          <w:i/>
-          <w:iCs/>
-          <w:color w:val="833C0B" w:themeColor="accent2" w:themeShade="80"/>
-          <w:sz w:val="32"/>
-          <w:szCs w:val="32"/>
-          <w:lang w:val="en-US"/>
-        </w:rPr>
-        <w:t>product/{</w:t>
-      </w:r>
-      <w:proofErr w:type="spellStart"/>
-      <w:r>
-        <w:rPr>
-          <w:rFonts w:ascii="Barlow" w:hAnsi="Barlow"/>
-          <w:b/>
-          <w:bCs/>
-          <w:i/>
-          <w:iCs/>
-          <w:color w:val="833C0B" w:themeColor="accent2" w:themeShade="80"/>
-          <w:sz w:val="32"/>
-          <w:szCs w:val="32"/>
-          <w:lang w:val="en-US"/>
-        </w:rPr>
-        <w:t>productId</w:t>
-      </w:r>
-      <w:proofErr w:type="spellEnd"/>
-      <w:r>
-        <w:rPr>
-          <w:rFonts w:ascii="Barlow" w:hAnsi="Barlow"/>
-          <w:b/>
-          <w:bCs/>
-          <w:i/>
-          <w:iCs/>
-          <w:color w:val="833C0B" w:themeColor="accent2" w:themeShade="80"/>
-          <w:sz w:val="32"/>
-          <w:szCs w:val="32"/>
-          <w:lang w:val="en-US"/>
-        </w:rPr>
-        <w:t>}</w:t>
+        <w:t>product/{productId}</w:t>
       </w:r>
     </w:p>
     <w:p>
@@ -4429,37 +3459,7 @@
           <w:szCs w:val="32"/>
           <w:lang w:val="en-US"/>
         </w:rPr>
-        <w:t>localhost:8080/</w:t>
-      </w:r>
-      <w:proofErr w:type="spellStart"/>
-      <w:r>
-        <w:rPr>
-          <w:rFonts w:ascii="Barlow" w:hAnsi="Barlow"/>
-          <w:b/>
-          <w:bCs/>
-          <w:i/>
-          <w:iCs/>
-          <w:color w:val="833C0B" w:themeColor="accent2" w:themeShade="80"/>
-          <w:sz w:val="32"/>
-          <w:szCs w:val="32"/>
-          <w:lang w:val="en-US"/>
-        </w:rPr>
-        <w:t>api</w:t>
-      </w:r>
-      <w:proofErr w:type="spellEnd"/>
-      <w:r>
-        <w:rPr>
-          <w:rFonts w:ascii="Barlow" w:hAnsi="Barlow"/>
-          <w:b/>
-          <w:bCs/>
-          <w:i/>
-          <w:iCs/>
-          <w:color w:val="833C0B" w:themeColor="accent2" w:themeShade="80"/>
-          <w:sz w:val="32"/>
-          <w:szCs w:val="32"/>
-          <w:lang w:val="en-US"/>
-        </w:rPr>
-        <w:t>/</w:t>
+        <w:t>localhost:8080/api/</w:t>
       </w:r>
       <w:r>
         <w:rPr>
@@ -4529,9 +3529,8 @@
           <w:szCs w:val="32"/>
           <w:lang w:val="en-US"/>
         </w:rPr>
-        <w:t>localhost:8080/</w:t>
-      </w:r>
-      <w:proofErr w:type="spellStart"/>
+        <w:t>localhost:8080/api/</w:t>
+      </w:r>
       <w:r>
         <w:rPr>
           <w:rFonts w:ascii="Barlow" w:hAnsi="Barlow"/>
@@ -4544,66 +3543,7 @@
           <w:szCs w:val="32"/>
           <w:lang w:val="en-US"/>
         </w:rPr>
-        <w:t>api</w:t>
-      </w:r>
-      <w:proofErr w:type="spellEnd"/>
-      <w:r>
-        <w:rPr>
-          <w:rFonts w:ascii="Barlow" w:hAnsi="Barlow"/>
-          <w:b/>
-          <w:bCs/>
-          <w:i/>
-          <w:iCs/>
-          <w:color w:val="833C0B" w:themeColor="accent2" w:themeShade="80"/>
-          <w:sz w:val="32"/>
-          <w:szCs w:val="32"/>
-          <w:lang w:val="en-US"/>
-        </w:rPr>
-        <w:t>/</w:t>
-      </w:r>
-      <w:r>
-        <w:rPr>
-          <w:rFonts w:ascii="Barlow" w:hAnsi="Barlow"/>
-          <w:b/>
-          <w:bCs/>
-          <w:i/>
-          <w:iCs/>
-          <w:color w:val="833C0B" w:themeColor="accent2" w:themeShade="80"/>
-          <w:sz w:val="32"/>
-          <w:szCs w:val="32"/>
-          <w:lang w:val="en-US"/>
-        </w:rPr>
-        <w:t>users/{</w:t>
-      </w:r>
-      <w:proofErr w:type="spellStart"/>
-      <w:r>
-        <w:rPr>
-          <w:rFonts w:ascii="Barlow" w:hAnsi="Barlow"/>
-          <w:b/>
-          <w:bCs/>
-          <w:i/>
-          <w:iCs/>
-          <w:color w:val="833C0B" w:themeColor="accent2" w:themeShade="80"/>
-          <w:sz w:val="32"/>
-          <w:szCs w:val="32"/>
-          <w:lang w:val="en-US"/>
-        </w:rPr>
-        <w:t>userId</w:t>
-      </w:r>
-      <w:proofErr w:type="spellEnd"/>
-      <w:r>
-        <w:rPr>
-          <w:rFonts w:ascii="Barlow" w:hAnsi="Barlow"/>
-          <w:b/>
-          <w:bCs/>
-          <w:i/>
-          <w:iCs/>
-          <w:color w:val="833C0B" w:themeColor="accent2" w:themeShade="80"/>
-          <w:sz w:val="32"/>
-          <w:szCs w:val="32"/>
-          <w:lang w:val="en-US"/>
-        </w:rPr>
-        <w:t>}</w:t>
+        <w:t>users/{userId}</w:t>
       </w:r>
     </w:p>
     <w:p>
@@ -4658,9 +3598,8 @@
           <w:szCs w:val="32"/>
           <w:lang w:val="en-US"/>
         </w:rPr>
-        <w:t>localhost:8080/</w:t>
-      </w:r>
-      <w:proofErr w:type="spellStart"/>
+        <w:t>localhost:8080/api/</w:t>
+      </w:r>
       <w:r>
         <w:rPr>
           <w:rFonts w:ascii="Barlow" w:hAnsi="Barlow"/>
@@ -4673,66 +3612,7 @@
           <w:szCs w:val="32"/>
           <w:lang w:val="en-US"/>
         </w:rPr>
-        <w:t>api</w:t>
-      </w:r>
-      <w:proofErr w:type="spellEnd"/>
-      <w:r>
-        <w:rPr>
-          <w:rFonts w:ascii="Barlow" w:hAnsi="Barlow"/>
-          <w:b/>
-          <w:bCs/>
-          <w:i/>
-          <w:iCs/>
-          <w:color w:val="833C0B" w:themeColor="accent2" w:themeShade="80"/>
-          <w:sz w:val="32"/>
-          <w:szCs w:val="32"/>
-          <w:lang w:val="en-US"/>
-        </w:rPr>
-        <w:t>/</w:t>
-      </w:r>
-      <w:r>
-        <w:rPr>
-          <w:rFonts w:ascii="Barlow" w:hAnsi="Barlow"/>
-          <w:b/>
-          <w:bCs/>
-          <w:i/>
-          <w:iCs/>
-          <w:color w:val="833C0B" w:themeColor="accent2" w:themeShade="80"/>
-          <w:sz w:val="32"/>
-          <w:szCs w:val="32"/>
-          <w:lang w:val="en-US"/>
-        </w:rPr>
-        <w:t>users/{</w:t>
-      </w:r>
-      <w:proofErr w:type="spellStart"/>
-      <w:r>
-        <w:rPr>
-          <w:rFonts w:ascii="Barlow" w:hAnsi="Barlow"/>
-          <w:b/>
-          <w:bCs/>
-          <w:i/>
-          <w:iCs/>
-          <w:color w:val="833C0B" w:themeColor="accent2" w:themeShade="80"/>
-          <w:sz w:val="32"/>
-          <w:szCs w:val="32"/>
-          <w:lang w:val="en-US"/>
-        </w:rPr>
-        <w:t>userId</w:t>
-      </w:r>
-      <w:proofErr w:type="spellEnd"/>
-      <w:r>
-        <w:rPr>
-          <w:rFonts w:ascii="Barlow" w:hAnsi="Barlow"/>
-          <w:b/>
-          <w:bCs/>
-          <w:i/>
-          <w:iCs/>
-          <w:color w:val="833C0B" w:themeColor="accent2" w:themeShade="80"/>
-          <w:sz w:val="32"/>
-          <w:szCs w:val="32"/>
-          <w:lang w:val="en-US"/>
-        </w:rPr>
-        <w:t>}</w:t>
+        <w:t>users/{userId}</w:t>
       </w:r>
     </w:p>
     <w:p>

</xml_diff>